<commit_message>
Minor updates and fixes
</commit_message>
<xml_diff>
--- a/Instructions for using Seek-N-Shall Fine.docx
+++ b/Instructions for using Seek-N-Shall Fine.docx
@@ -442,23 +442,7 @@
           <w:sz w:val="24"/>
           <w:szCs w:val="24"/>
         </w:rPr>
-        <w:t xml:space="preserve"> a date with the mm/dd/</w:t>
-      </w:r>
-      <w:proofErr w:type="spellStart"/>
-      <w:r>
-        <w:rPr>
-          <w:sz w:val="24"/>
-          <w:szCs w:val="24"/>
-        </w:rPr>
-        <w:t>yy</w:t>
-      </w:r>
-      <w:proofErr w:type="spellEnd"/>
-      <w:r>
-        <w:rPr>
-          <w:sz w:val="24"/>
-          <w:szCs w:val="24"/>
-        </w:rPr>
-        <w:t xml:space="preserve"> format</w:t>
+        <w:t xml:space="preserve"> a date with the mm/dd/yy format</w:t>
       </w:r>
       <w:r>
         <w:rPr>
@@ -536,6 +520,13 @@
         </w:rPr>
         <w:t>. E.g. Pain Medication (key)</w:t>
       </w:r>
+      <w:r>
+        <w:rPr>
+          <w:sz w:val="24"/>
+          <w:szCs w:val="24"/>
+        </w:rPr>
+        <w:t>. Note – User can not include the (key) and it will still work the same.</w:t>
+      </w:r>
     </w:p>
     <w:p>
       <w:pPr>
@@ -686,7 +677,21 @@
           <w:sz w:val="24"/>
           <w:szCs w:val="24"/>
         </w:rPr>
-        <w:t>word in text</w:t>
+        <w:t xml:space="preserve">word in </w:t>
+      </w:r>
+      <w:r>
+        <w:rPr>
+          <w:sz w:val="24"/>
+          <w:szCs w:val="24"/>
+        </w:rPr>
+        <w:t xml:space="preserve">the </w:t>
+      </w:r>
+      <w:r>
+        <w:rPr>
+          <w:sz w:val="24"/>
+          <w:szCs w:val="24"/>
+        </w:rPr>
+        <w:t>text</w:t>
       </w:r>
       <w:r>
         <w:rPr>
@@ -707,7 +712,21 @@
           <w:sz w:val="24"/>
           <w:szCs w:val="24"/>
         </w:rPr>
-        <w:t xml:space="preserve">E.g. Reference (follow 2). </w:t>
+        <w:t xml:space="preserve">E.g. Reference (follow </w:t>
+      </w:r>
+      <w:r>
+        <w:rPr>
+          <w:sz w:val="24"/>
+          <w:szCs w:val="24"/>
+        </w:rPr>
+        <w:t>3</w:t>
+      </w:r>
+      <w:r>
+        <w:rPr>
+          <w:sz w:val="24"/>
+          <w:szCs w:val="24"/>
+        </w:rPr>
+        <w:t xml:space="preserve">). </w:t>
       </w:r>
       <w:r>
         <w:rPr>
@@ -794,23 +813,7 @@
           <w:sz w:val="24"/>
           <w:szCs w:val="24"/>
         </w:rPr>
-        <w:t xml:space="preserve">When the search key words contain special characters such as </w:t>
-      </w:r>
-      <w:proofErr w:type="gramStart"/>
-      <w:r>
-        <w:rPr>
-          <w:sz w:val="24"/>
-          <w:szCs w:val="24"/>
-        </w:rPr>
-        <w:t>@,#</w:t>
-      </w:r>
-      <w:proofErr w:type="gramEnd"/>
-      <w:r>
-        <w:rPr>
-          <w:sz w:val="24"/>
-          <w:szCs w:val="24"/>
-        </w:rPr>
-        <w:t xml:space="preserve">,$,% ; the search key word </w:t>
+        <w:t xml:space="preserve">When the search key words contain special characters such as @,#,$,% ; the search key word </w:t>
       </w:r>
       <w:r>
         <w:rPr>
@@ -839,6 +842,13 @@
           <w:szCs w:val="24"/>
         </w:rPr>
         <w:t>atch what is in the text documents.</w:t>
+      </w:r>
+      <w:r>
+        <w:rPr>
+          <w:sz w:val="24"/>
+          <w:szCs w:val="24"/>
+        </w:rPr>
+        <w:t xml:space="preserve"> E.g. Reference# or Reference #. (The space makes a difference.)</w:t>
       </w:r>
     </w:p>
     <w:sectPr>

</xml_diff>